<commit_message>
Update Bao Cao Hang Tuan
</commit_message>
<xml_diff>
--- a/BaoCaoTuan.docx
+++ b/BaoCaoTuan.docx
@@ -199,16 +199,7 @@
           <w:szCs w:val="26"/>
           <w:lang w:val="en-US"/>
         </w:rPr>
-        <w:t xml:space="preserve">Báo cáo tuần </w:t>
-      </w:r>
-      <w:r>
-        <w:rPr>
-          <w:rFonts w:ascii="Times New Roman" w:hAnsi="Times New Roman" w:cs="Times New Roman"/>
-          <w:sz w:val="26"/>
-          <w:szCs w:val="26"/>
-          <w:lang w:val="en-US"/>
-        </w:rPr>
-        <w:t>3:</w:t>
+        <w:t>Báo cáo tuần 3:</w:t>
       </w:r>
     </w:p>
     <w:p>
@@ -327,25 +318,7 @@
           <w:szCs w:val="26"/>
           <w:lang w:val="en-US"/>
         </w:rPr>
-        <w:t xml:space="preserve">Báo cáo tuần </w:t>
-      </w:r>
-      <w:r>
-        <w:rPr>
-          <w:rFonts w:ascii="Times New Roman" w:hAnsi="Times New Roman" w:cs="Times New Roman"/>
-          <w:sz w:val="26"/>
-          <w:szCs w:val="26"/>
-          <w:lang w:val="en-US"/>
-        </w:rPr>
-        <w:t>4</w:t>
-      </w:r>
-      <w:r>
-        <w:rPr>
-          <w:rFonts w:ascii="Times New Roman" w:hAnsi="Times New Roman" w:cs="Times New Roman"/>
-          <w:sz w:val="26"/>
-          <w:szCs w:val="26"/>
-          <w:lang w:val="en-US"/>
-        </w:rPr>
-        <w:t>:</w:t>
+        <w:t>Báo cáo tuần 4:</w:t>
       </w:r>
     </w:p>
     <w:p>
@@ -389,6 +362,54 @@
           <w:lang w:val="en-US"/>
         </w:rPr>
         <w:t xml:space="preserve">Nhúng trang admin vào project </w:t>
+      </w:r>
+    </w:p>
+    <w:p>
+      <w:pPr>
+        <w:pStyle w:val="ListParagraph"/>
+        <w:numPr>
+          <w:ilvl w:val="0"/>
+          <w:numId w:val="3"/>
+        </w:numPr>
+        <w:rPr>
+          <w:rFonts w:ascii="Times New Roman" w:hAnsi="Times New Roman" w:cs="Times New Roman"/>
+          <w:sz w:val="26"/>
+          <w:szCs w:val="26"/>
+          <w:lang w:val="en-US"/>
+        </w:rPr>
+      </w:pPr>
+      <w:r>
+        <w:rPr>
+          <w:rFonts w:ascii="Times New Roman" w:hAnsi="Times New Roman" w:cs="Times New Roman"/>
+          <w:sz w:val="26"/>
+          <w:szCs w:val="26"/>
+          <w:lang w:val="en-US"/>
+        </w:rPr>
+        <w:t>Tạo thành công trang giỏ hàng</w:t>
+      </w:r>
+    </w:p>
+    <w:p>
+      <w:pPr>
+        <w:pStyle w:val="ListParagraph"/>
+        <w:numPr>
+          <w:ilvl w:val="0"/>
+          <w:numId w:val="3"/>
+        </w:numPr>
+        <w:rPr>
+          <w:rFonts w:ascii="Times New Roman" w:hAnsi="Times New Roman" w:cs="Times New Roman"/>
+          <w:sz w:val="26"/>
+          <w:szCs w:val="26"/>
+          <w:lang w:val="en-US"/>
+        </w:rPr>
+      </w:pPr>
+      <w:r>
+        <w:rPr>
+          <w:rFonts w:ascii="Times New Roman" w:hAnsi="Times New Roman" w:cs="Times New Roman"/>
+          <w:sz w:val="26"/>
+          <w:szCs w:val="26"/>
+          <w:lang w:val="en-US"/>
+        </w:rPr>
+        <w:t>Biết cách phân chia các thư mục hợp lý để dễ dàng quản lý</w:t>
       </w:r>
     </w:p>
     <w:p>

</xml_diff>

<commit_message>
Cap nhat bao cao tuan 5
</commit_message>
<xml_diff>
--- a/BaoCaoTuan.docx
+++ b/BaoCaoTuan.docx
@@ -462,14 +462,226 @@
     </w:p>
     <w:p>
       <w:pPr>
-        <w:ind w:left="1080"/>
-        <w:rPr>
-          <w:rFonts w:ascii="Times New Roman" w:hAnsi="Times New Roman" w:cs="Times New Roman"/>
-          <w:sz w:val="26"/>
-          <w:szCs w:val="26"/>
-          <w:lang w:val="en-US"/>
-        </w:rPr>
-      </w:pPr>
+        <w:rPr>
+          <w:rFonts w:ascii="Times New Roman" w:hAnsi="Times New Roman" w:cs="Times New Roman"/>
+          <w:sz w:val="26"/>
+          <w:szCs w:val="26"/>
+          <w:lang w:val="en-US"/>
+        </w:rPr>
+      </w:pPr>
+      <w:r>
+        <w:rPr>
+          <w:rFonts w:ascii="Times New Roman" w:hAnsi="Times New Roman" w:cs="Times New Roman"/>
+          <w:sz w:val="26"/>
+          <w:szCs w:val="26"/>
+          <w:lang w:val="en-US"/>
+        </w:rPr>
+        <w:t>Báo cáo tuần 5:</w:t>
+      </w:r>
+    </w:p>
+    <w:p>
+      <w:pPr>
+        <w:rPr>
+          <w:rFonts w:ascii="Times New Roman" w:hAnsi="Times New Roman" w:cs="Times New Roman"/>
+          <w:sz w:val="26"/>
+          <w:szCs w:val="26"/>
+          <w:lang w:val="en-US"/>
+        </w:rPr>
+      </w:pPr>
+      <w:r>
+        <w:rPr>
+          <w:rFonts w:ascii="Times New Roman" w:hAnsi="Times New Roman" w:cs="Times New Roman"/>
+          <w:sz w:val="26"/>
+          <w:szCs w:val="26"/>
+          <w:lang w:val="en-US"/>
+        </w:rPr>
+        <w:t>Trong tuần này em biết thêm được:</w:t>
+      </w:r>
+    </w:p>
+    <w:p>
+      <w:pPr>
+        <w:pStyle w:val="ListParagraph"/>
+        <w:numPr>
+          <w:ilvl w:val="0"/>
+          <w:numId w:val="3"/>
+        </w:numPr>
+        <w:rPr>
+          <w:rFonts w:ascii="Times New Roman" w:hAnsi="Times New Roman" w:cs="Times New Roman"/>
+          <w:sz w:val="26"/>
+          <w:szCs w:val="26"/>
+          <w:lang w:val="en-US"/>
+        </w:rPr>
+      </w:pPr>
+      <w:r>
+        <w:rPr>
+          <w:rFonts w:ascii="Times New Roman" w:hAnsi="Times New Roman" w:cs="Times New Roman"/>
+          <w:sz w:val="26"/>
+          <w:szCs w:val="26"/>
+          <w:lang w:val="en-US"/>
+        </w:rPr>
+        <w:t>Triển khai chức năng đăng nhập, đăng xuất (Login/Logout)</w:t>
+      </w:r>
+    </w:p>
+    <w:p>
+      <w:pPr>
+        <w:pStyle w:val="ListParagraph"/>
+        <w:numPr>
+          <w:ilvl w:val="0"/>
+          <w:numId w:val="3"/>
+        </w:numPr>
+        <w:rPr>
+          <w:rFonts w:ascii="Times New Roman" w:hAnsi="Times New Roman" w:cs="Times New Roman"/>
+          <w:sz w:val="26"/>
+          <w:szCs w:val="26"/>
+          <w:lang w:val="en-US"/>
+        </w:rPr>
+      </w:pPr>
+      <w:r>
+        <w:rPr>
+          <w:rFonts w:ascii="Times New Roman" w:hAnsi="Times New Roman" w:cs="Times New Roman"/>
+          <w:sz w:val="26"/>
+          <w:szCs w:val="26"/>
+          <w:lang w:val="en-US"/>
+        </w:rPr>
+        <w:t>Quản lý chuyển hướng: nếu</w:t>
+      </w:r>
+      <w:r>
+        <w:rPr>
+          <w:rFonts w:ascii="Times New Roman" w:hAnsi="Times New Roman" w:cs="Times New Roman"/>
+          <w:sz w:val="26"/>
+          <w:szCs w:val="26"/>
+          <w:lang w:val="en-US"/>
+        </w:rPr>
+        <w:t xml:space="preserve"> Login thành công sẽ vào thẳng trang admin</w:t>
+      </w:r>
+      <w:r>
+        <w:rPr>
+          <w:rFonts w:ascii="Times New Roman" w:hAnsi="Times New Roman" w:cs="Times New Roman"/>
+          <w:sz w:val="26"/>
+          <w:szCs w:val="26"/>
+          <w:lang w:val="en-US"/>
+        </w:rPr>
+        <w:t>,</w:t>
+      </w:r>
+      <w:r>
+        <w:rPr>
+          <w:rFonts w:ascii="Times New Roman" w:hAnsi="Times New Roman" w:cs="Times New Roman"/>
+          <w:sz w:val="26"/>
+          <w:szCs w:val="26"/>
+          <w:lang w:val="en-US"/>
+        </w:rPr>
+        <w:t xml:space="preserve"> </w:t>
+      </w:r>
+      <w:r>
+        <w:rPr>
+          <w:rFonts w:ascii="Times New Roman" w:hAnsi="Times New Roman" w:cs="Times New Roman"/>
+          <w:sz w:val="26"/>
+          <w:szCs w:val="26"/>
+          <w:lang w:val="en-US"/>
+        </w:rPr>
+        <w:t>khi</w:t>
+      </w:r>
+      <w:r>
+        <w:rPr>
+          <w:rFonts w:ascii="Times New Roman" w:hAnsi="Times New Roman" w:cs="Times New Roman"/>
+          <w:sz w:val="26"/>
+          <w:szCs w:val="26"/>
+          <w:lang w:val="en-US"/>
+        </w:rPr>
+        <w:t xml:space="preserve"> Logout </w:t>
+      </w:r>
+      <w:r>
+        <w:rPr>
+          <w:rFonts w:ascii="Times New Roman" w:hAnsi="Times New Roman" w:cs="Times New Roman"/>
+          <w:sz w:val="26"/>
+          <w:szCs w:val="26"/>
+          <w:lang w:val="en-US"/>
+        </w:rPr>
+        <w:t>người dùng sẽ về trang Login</w:t>
+      </w:r>
+    </w:p>
+    <w:p>
+      <w:pPr>
+        <w:pStyle w:val="ListParagraph"/>
+        <w:numPr>
+          <w:ilvl w:val="0"/>
+          <w:numId w:val="3"/>
+        </w:numPr>
+        <w:rPr>
+          <w:rFonts w:ascii="Times New Roman" w:hAnsi="Times New Roman" w:cs="Times New Roman"/>
+          <w:sz w:val="26"/>
+          <w:szCs w:val="26"/>
+          <w:lang w:val="en-US"/>
+        </w:rPr>
+      </w:pPr>
+      <w:r>
+        <w:rPr>
+          <w:rFonts w:ascii="Times New Roman" w:hAnsi="Times New Roman" w:cs="Times New Roman"/>
+          <w:sz w:val="26"/>
+          <w:szCs w:val="26"/>
+          <w:lang w:val="en-US"/>
+        </w:rPr>
+        <w:t>Tạo LoginController và map với trang Login</w:t>
+      </w:r>
+    </w:p>
+    <w:p>
+      <w:pPr>
+        <w:pStyle w:val="ListParagraph"/>
+        <w:numPr>
+          <w:ilvl w:val="0"/>
+          <w:numId w:val="3"/>
+        </w:numPr>
+        <w:rPr>
+          <w:rFonts w:ascii="Times New Roman" w:hAnsi="Times New Roman" w:cs="Times New Roman"/>
+          <w:sz w:val="26"/>
+          <w:szCs w:val="26"/>
+          <w:lang w:val="en-US"/>
+        </w:rPr>
+      </w:pPr>
+      <w:r>
+        <w:rPr>
+          <w:rFonts w:ascii="Times New Roman" w:hAnsi="Times New Roman" w:cs="Times New Roman"/>
+          <w:sz w:val="26"/>
+          <w:szCs w:val="26"/>
+          <w:lang w:val="en-US"/>
+        </w:rPr>
+        <w:t xml:space="preserve">Biết thêm về SecurityConfig cấu hình </w:t>
+      </w:r>
+      <w:r>
+        <w:rPr>
+          <w:rFonts w:ascii="Times New Roman" w:hAnsi="Times New Roman" w:cs="Times New Roman"/>
+          <w:sz w:val="26"/>
+          <w:szCs w:val="26"/>
+          <w:lang w:val="en-US"/>
+        </w:rPr>
+        <w:t xml:space="preserve">bảo mật, </w:t>
+      </w:r>
+      <w:r>
+        <w:rPr>
+          <w:rFonts w:ascii="Times New Roman" w:hAnsi="Times New Roman" w:cs="Times New Roman"/>
+          <w:sz w:val="26"/>
+          <w:szCs w:val="26"/>
+          <w:lang w:val="en-US"/>
+        </w:rPr>
+        <w:t>c</w:t>
+      </w:r>
+      <w:r>
+        <w:rPr>
+          <w:rFonts w:ascii="Times New Roman" w:hAnsi="Times New Roman" w:cs="Times New Roman"/>
+          <w:sz w:val="26"/>
+          <w:szCs w:val="26"/>
+        </w:rPr>
+        <w:t>ụ thể em đã biết cách cấu hình Người dùng (User) cơ bản trong bộ nhớ để thử nghiệm và kiểm tra chức năng xác thực.</w:t>
+      </w:r>
+      <w:r>
+        <w:rPr>
+          <w:rFonts w:ascii="Times New Roman" w:hAnsi="Times New Roman" w:cs="Times New Roman"/>
+          <w:sz w:val="26"/>
+          <w:szCs w:val="26"/>
+          <w:lang w:val="en-US"/>
+        </w:rPr>
+        <w:t xml:space="preserve"> </w:t>
+      </w:r>
     </w:p>
     <w:sectPr>
       <w:pgSz w:w="12240" w:h="15840"/>

</xml_diff>

<commit_message>
Bao cao tuan 6
</commit_message>
<xml_diff>
--- a/BaoCaoTuan.docx
+++ b/BaoCaoTuan.docx
@@ -673,15 +673,772 @@
         </w:rPr>
         <w:t>ụ thể em đã biết cách cấu hình Người dùng (User) cơ bản trong bộ nhớ để thử nghiệm và kiểm tra chức năng xác thực.</w:t>
       </w:r>
-      <w:r>
-        <w:rPr>
-          <w:rFonts w:ascii="Times New Roman" w:hAnsi="Times New Roman" w:cs="Times New Roman"/>
-          <w:sz w:val="26"/>
-          <w:szCs w:val="26"/>
-          <w:lang w:val="en-US"/>
+    </w:p>
+    <w:p>
+      <w:pPr>
+        <w:rPr>
+          <w:rFonts w:ascii="Times New Roman" w:hAnsi="Times New Roman" w:cs="Times New Roman"/>
+          <w:sz w:val="26"/>
+          <w:szCs w:val="26"/>
+          <w:lang w:val="en-US"/>
+        </w:rPr>
+      </w:pPr>
+      <w:r>
+        <w:rPr>
+          <w:rFonts w:ascii="Times New Roman" w:hAnsi="Times New Roman" w:cs="Times New Roman"/>
+          <w:sz w:val="26"/>
+          <w:szCs w:val="26"/>
+          <w:lang w:val="en-US"/>
+        </w:rPr>
+        <w:t>Báo cáo tuần 6:</w:t>
+      </w:r>
+    </w:p>
+    <w:p>
+      <w:pPr>
+        <w:rPr>
+          <w:rFonts w:ascii="Times New Roman" w:hAnsi="Times New Roman" w:cs="Times New Roman"/>
+          <w:sz w:val="26"/>
+          <w:szCs w:val="26"/>
+          <w:lang w:val="en-US"/>
+        </w:rPr>
+      </w:pPr>
+      <w:r>
+        <w:rPr>
+          <w:rFonts w:ascii="Times New Roman" w:hAnsi="Times New Roman" w:cs="Times New Roman"/>
+          <w:sz w:val="26"/>
+          <w:szCs w:val="26"/>
+          <w:lang w:val="en-US"/>
+        </w:rPr>
+        <w:t xml:space="preserve">Trong tuần này em biết thêm được: </w:t>
+      </w:r>
+    </w:p>
+    <w:p>
+      <w:pPr>
+        <w:pStyle w:val="ListParagraph"/>
+        <w:numPr>
+          <w:ilvl w:val="0"/>
+          <w:numId w:val="4"/>
+        </w:numPr>
+        <w:ind w:left="450"/>
+        <w:rPr>
+          <w:rFonts w:ascii="Times New Roman" w:hAnsi="Times New Roman" w:cs="Times New Roman"/>
+          <w:sz w:val="26"/>
+          <w:szCs w:val="26"/>
+          <w:lang w:val="en-US"/>
+        </w:rPr>
+      </w:pPr>
+      <w:r>
+        <w:rPr>
+          <w:rFonts w:ascii="Times New Roman" w:hAnsi="Times New Roman" w:cs="Times New Roman"/>
+          <w:sz w:val="26"/>
+          <w:szCs w:val="26"/>
+          <w:lang w:val="en-US"/>
+        </w:rPr>
+        <w:lastRenderedPageBreak/>
+        <w:t>Hiểu rõ hơn về mô hình 3 lớp (Controller – Service - DAO)</w:t>
+      </w:r>
+    </w:p>
+    <w:p>
+      <w:pPr>
+        <w:ind w:left="450"/>
+        <w:rPr>
+          <w:rFonts w:ascii="Times New Roman" w:hAnsi="Times New Roman" w:cs="Times New Roman"/>
+          <w:sz w:val="26"/>
+          <w:szCs w:val="26"/>
+          <w:lang w:val="en-US"/>
+        </w:rPr>
+      </w:pPr>
+      <w:r>
+        <w:rPr>
+          <w:rFonts w:ascii="Times New Roman" w:hAnsi="Times New Roman" w:cs="Times New Roman"/>
+          <w:sz w:val="26"/>
+          <w:szCs w:val="26"/>
+          <w:lang w:val="en-US"/>
+        </w:rPr>
+        <w:t xml:space="preserve">- </w:t>
+      </w:r>
+      <w:r>
+        <w:rPr>
+          <w:rFonts w:ascii="Times New Roman" w:hAnsi="Times New Roman" w:cs="Times New Roman"/>
+          <w:sz w:val="26"/>
+          <w:szCs w:val="26"/>
+        </w:rPr>
+        <w:t>Nắm được vai trò của từng lớp trong kiến trúc:</w:t>
+      </w:r>
+    </w:p>
+    <w:p>
+      <w:pPr>
+        <w:pStyle w:val="NormalWeb"/>
+        <w:ind w:left="1530"/>
+        <w:rPr>
+          <w:sz w:val="26"/>
+          <w:szCs w:val="26"/>
+        </w:rPr>
+      </w:pPr>
+      <w:r>
+        <w:rPr>
+          <w:sz w:val="26"/>
+          <w:szCs w:val="26"/>
+          <w:lang w:val="en-US"/>
+        </w:rPr>
+        <w:t>+</w:t>
+      </w:r>
+      <w:r>
+        <w:rPr>
+          <w:sz w:val="26"/>
+          <w:szCs w:val="26"/>
         </w:rPr>
         <w:t xml:space="preserve"> </w:t>
       </w:r>
+      <w:r>
+        <w:rPr>
+          <w:sz w:val="26"/>
+          <w:szCs w:val="26"/>
+          <w:lang w:val="en-US"/>
+        </w:rPr>
+        <w:t xml:space="preserve"> </w:t>
+      </w:r>
+      <w:r>
+        <w:rPr>
+          <w:rStyle w:val="Strong"/>
+          <w:sz w:val="26"/>
+          <w:szCs w:val="26"/>
+        </w:rPr>
+        <w:t>DAO</w:t>
+      </w:r>
+      <w:r>
+        <w:rPr>
+          <w:sz w:val="26"/>
+          <w:szCs w:val="26"/>
+        </w:rPr>
+        <w:t>: giao tiếp trực tiếp với database.</w:t>
+      </w:r>
+    </w:p>
+    <w:p>
+      <w:pPr>
+        <w:pStyle w:val="NormalWeb"/>
+        <w:ind w:left="1530"/>
+        <w:rPr>
+          <w:sz w:val="26"/>
+          <w:szCs w:val="26"/>
+        </w:rPr>
+      </w:pPr>
+      <w:r>
+        <w:rPr>
+          <w:sz w:val="26"/>
+          <w:szCs w:val="26"/>
+          <w:lang w:val="en-US"/>
+        </w:rPr>
+        <w:t xml:space="preserve">+ </w:t>
+      </w:r>
+      <w:r>
+        <w:rPr>
+          <w:rStyle w:val="Strong"/>
+          <w:sz w:val="26"/>
+          <w:szCs w:val="26"/>
+        </w:rPr>
+        <w:t>Service</w:t>
+      </w:r>
+      <w:r>
+        <w:rPr>
+          <w:sz w:val="26"/>
+          <w:szCs w:val="26"/>
+        </w:rPr>
+        <w:t>: xử lý logic nghiệp vụ.</w:t>
+      </w:r>
+    </w:p>
+    <w:p>
+      <w:pPr>
+        <w:pStyle w:val="NormalWeb"/>
+        <w:ind w:left="1530"/>
+        <w:rPr>
+          <w:sz w:val="26"/>
+          <w:szCs w:val="26"/>
+        </w:rPr>
+      </w:pPr>
+      <w:r>
+        <w:rPr>
+          <w:rStyle w:val="Strong"/>
+          <w:sz w:val="26"/>
+          <w:szCs w:val="26"/>
+          <w:lang w:val="en-US"/>
+        </w:rPr>
+        <w:t xml:space="preserve">+ </w:t>
+      </w:r>
+      <w:r>
+        <w:rPr>
+          <w:rStyle w:val="Strong"/>
+          <w:sz w:val="26"/>
+          <w:szCs w:val="26"/>
+        </w:rPr>
+        <w:t>Controller</w:t>
+      </w:r>
+      <w:r>
+        <w:rPr>
+          <w:sz w:val="26"/>
+          <w:szCs w:val="26"/>
+        </w:rPr>
+        <w:t>: nhận request từ người dùng và trả dữ liệu cho view.</w:t>
+      </w:r>
+    </w:p>
+    <w:p>
+      <w:pPr>
+        <w:pStyle w:val="NormalWeb"/>
+        <w:ind w:left="450"/>
+        <w:rPr>
+          <w:sz w:val="26"/>
+          <w:szCs w:val="26"/>
+          <w:lang w:val="en-US"/>
+        </w:rPr>
+      </w:pPr>
+      <w:r>
+        <w:rPr>
+          <w:sz w:val="26"/>
+          <w:szCs w:val="26"/>
+          <w:lang w:val="en-US"/>
+        </w:rPr>
+        <w:t xml:space="preserve">- </w:t>
+      </w:r>
+      <w:r>
+        <w:rPr>
+          <w:sz w:val="26"/>
+          <w:szCs w:val="26"/>
+        </w:rPr>
+        <w:t>Biết được lợi ích của tách lớp:</w:t>
+      </w:r>
+    </w:p>
+    <w:p>
+      <w:pPr>
+        <w:pStyle w:val="NormalWeb"/>
+        <w:ind w:left="1530"/>
+        <w:rPr>
+          <w:sz w:val="26"/>
+          <w:szCs w:val="26"/>
+        </w:rPr>
+      </w:pPr>
+      <w:r>
+        <w:rPr>
+          <w:sz w:val="26"/>
+          <w:szCs w:val="26"/>
+          <w:lang w:val="en-US"/>
+        </w:rPr>
+        <w:t xml:space="preserve">+ </w:t>
+      </w:r>
+      <w:r>
+        <w:rPr>
+          <w:sz w:val="26"/>
+          <w:szCs w:val="26"/>
+        </w:rPr>
+        <w:t>Code dễ bảo trì, dễ mở rộng.</w:t>
+      </w:r>
+    </w:p>
+    <w:p>
+      <w:pPr>
+        <w:pStyle w:val="NormalWeb"/>
+        <w:ind w:left="1530"/>
+        <w:rPr>
+          <w:sz w:val="26"/>
+          <w:szCs w:val="26"/>
+        </w:rPr>
+      </w:pPr>
+      <w:r>
+        <w:rPr>
+          <w:sz w:val="26"/>
+          <w:szCs w:val="26"/>
+          <w:lang w:val="en-US"/>
+        </w:rPr>
+        <w:t>+</w:t>
+      </w:r>
+      <w:r>
+        <w:rPr>
+          <w:sz w:val="26"/>
+          <w:szCs w:val="26"/>
+        </w:rPr>
+        <w:t xml:space="preserve"> Hạn chế việc trùng lặp code.</w:t>
+      </w:r>
+    </w:p>
+    <w:p>
+      <w:pPr>
+        <w:pStyle w:val="NormalWeb"/>
+        <w:ind w:left="1530"/>
+        <w:rPr>
+          <w:sz w:val="26"/>
+          <w:szCs w:val="26"/>
+        </w:rPr>
+      </w:pPr>
+      <w:r>
+        <w:rPr>
+          <w:sz w:val="26"/>
+          <w:szCs w:val="26"/>
+          <w:lang w:val="en-US"/>
+        </w:rPr>
+        <w:t>+</w:t>
+      </w:r>
+      <w:r>
+        <w:rPr>
+          <w:sz w:val="26"/>
+          <w:szCs w:val="26"/>
+        </w:rPr>
+        <w:t xml:space="preserve"> Giúp dự án theo chuẩn doanh nghiệp.</w:t>
+      </w:r>
+    </w:p>
+    <w:p>
+      <w:pPr>
+        <w:rPr>
+          <w:rFonts w:ascii="Times New Roman" w:hAnsi="Times New Roman" w:cs="Times New Roman"/>
+          <w:sz w:val="26"/>
+          <w:szCs w:val="26"/>
+          <w:lang w:eastAsia="vi-VN"/>
+        </w:rPr>
+      </w:pPr>
+      <w:r>
+        <w:rPr>
+          <w:rFonts w:ascii="Times New Roman" w:hAnsi="Times New Roman" w:cs="Times New Roman"/>
+          <w:sz w:val="26"/>
+          <w:szCs w:val="26"/>
+          <w:lang w:eastAsia="vi-VN"/>
+        </w:rPr>
+        <w:t>2. Biết cách tạo và quản lý Entity</w:t>
+      </w:r>
+    </w:p>
+    <w:p>
+      <w:pPr>
+        <w:spacing w:before="100" w:beforeAutospacing="1" w:after="100" w:afterAutospacing="1" w:line="240" w:lineRule="auto"/>
+        <w:ind w:left="450"/>
+        <w:rPr>
+          <w:rFonts w:ascii="Times New Roman" w:eastAsia="Times New Roman" w:hAnsi="Times New Roman" w:cs="Times New Roman"/>
+          <w:sz w:val="26"/>
+          <w:szCs w:val="26"/>
+          <w:lang w:eastAsia="vi-VN"/>
+        </w:rPr>
+      </w:pPr>
+      <w:r>
+        <w:rPr>
+          <w:rFonts w:ascii="Times New Roman" w:eastAsia="Times New Roman" w:hAnsi="Times New Roman" w:cs="Times New Roman"/>
+          <w:sz w:val="26"/>
+          <w:szCs w:val="26"/>
+          <w:lang w:val="en-US" w:eastAsia="vi-VN"/>
+        </w:rPr>
+        <w:t xml:space="preserve">- </w:t>
+      </w:r>
+      <w:r>
+        <w:rPr>
+          <w:rFonts w:ascii="Times New Roman" w:eastAsia="Times New Roman" w:hAnsi="Times New Roman" w:cs="Times New Roman"/>
+          <w:sz w:val="26"/>
+          <w:szCs w:val="26"/>
+          <w:lang w:eastAsia="vi-VN"/>
+        </w:rPr>
+        <w:t>Tạo các class Entity tương ứng với bảng trong database.</w:t>
+      </w:r>
+    </w:p>
+    <w:p>
+      <w:pPr>
+        <w:spacing w:before="100" w:beforeAutospacing="1" w:after="100" w:afterAutospacing="1" w:line="240" w:lineRule="auto"/>
+        <w:ind w:left="450"/>
+        <w:rPr>
+          <w:rFonts w:ascii="Times New Roman" w:eastAsia="Times New Roman" w:hAnsi="Times New Roman" w:cs="Times New Roman"/>
+          <w:sz w:val="26"/>
+          <w:szCs w:val="26"/>
+          <w:lang w:eastAsia="vi-VN"/>
+        </w:rPr>
+      </w:pPr>
+      <w:r>
+        <w:rPr>
+          <w:rFonts w:ascii="Times New Roman" w:eastAsia="Times New Roman" w:hAnsi="Times New Roman" w:cs="Times New Roman"/>
+          <w:sz w:val="26"/>
+          <w:szCs w:val="26"/>
+          <w:lang w:val="en-US" w:eastAsia="vi-VN"/>
+        </w:rPr>
+        <w:t xml:space="preserve">- </w:t>
+      </w:r>
+      <w:r>
+        <w:rPr>
+          <w:rFonts w:ascii="Times New Roman" w:eastAsia="Times New Roman" w:hAnsi="Times New Roman" w:cs="Times New Roman"/>
+          <w:sz w:val="26"/>
+          <w:szCs w:val="26"/>
+          <w:lang w:eastAsia="vi-VN"/>
+        </w:rPr>
+        <w:t>Sử dụng các annotation như @Entity, @Table, @Id, @Column.</w:t>
+      </w:r>
+    </w:p>
+    <w:p>
+      <w:pPr>
+        <w:spacing w:before="100" w:beforeAutospacing="1" w:after="100" w:afterAutospacing="1" w:line="240" w:lineRule="auto"/>
+        <w:ind w:left="450"/>
+        <w:rPr>
+          <w:rFonts w:ascii="Times New Roman" w:eastAsia="Times New Roman" w:hAnsi="Times New Roman" w:cs="Times New Roman"/>
+          <w:sz w:val="26"/>
+          <w:szCs w:val="26"/>
+          <w:lang w:eastAsia="vi-VN"/>
+        </w:rPr>
+      </w:pPr>
+      <w:r>
+        <w:rPr>
+          <w:rFonts w:ascii="Times New Roman" w:eastAsia="Times New Roman" w:hAnsi="Times New Roman" w:cs="Times New Roman"/>
+          <w:sz w:val="26"/>
+          <w:szCs w:val="26"/>
+          <w:lang w:val="en-US" w:eastAsia="vi-VN"/>
+        </w:rPr>
+        <w:t xml:space="preserve">- </w:t>
+      </w:r>
+      <w:r>
+        <w:rPr>
+          <w:rFonts w:ascii="Times New Roman" w:eastAsia="Times New Roman" w:hAnsi="Times New Roman" w:cs="Times New Roman"/>
+          <w:sz w:val="26"/>
+          <w:szCs w:val="26"/>
+          <w:lang w:eastAsia="vi-VN"/>
+        </w:rPr>
+        <w:t>Mapping dữ liệu giữa database và object trong Java.</w:t>
+      </w:r>
+    </w:p>
+    <w:p>
+      <w:pPr>
+        <w:rPr>
+          <w:rFonts w:ascii="Times New Roman" w:hAnsi="Times New Roman" w:cs="Times New Roman"/>
+          <w:b/>
+          <w:bCs/>
+          <w:sz w:val="26"/>
+          <w:szCs w:val="26"/>
+        </w:rPr>
+      </w:pPr>
+      <w:r>
+        <w:rPr>
+          <w:rStyle w:val="Strong"/>
+          <w:rFonts w:ascii="Times New Roman" w:hAnsi="Times New Roman" w:cs="Times New Roman"/>
+          <w:b w:val="0"/>
+          <w:bCs w:val="0"/>
+          <w:sz w:val="26"/>
+          <w:szCs w:val="26"/>
+        </w:rPr>
+        <w:t>3. Nắm rõ cách thiết lập và cấu hình Database</w:t>
+      </w:r>
+    </w:p>
+    <w:p>
+      <w:pPr>
+        <w:pStyle w:val="NormalWeb"/>
+        <w:ind w:left="450"/>
+        <w:rPr>
+          <w:sz w:val="26"/>
+          <w:szCs w:val="26"/>
+        </w:rPr>
+      </w:pPr>
+      <w:r>
+        <w:rPr>
+          <w:sz w:val="26"/>
+          <w:szCs w:val="26"/>
+          <w:lang w:val="en-US"/>
+        </w:rPr>
+        <w:t xml:space="preserve">- </w:t>
+      </w:r>
+      <w:r>
+        <w:rPr>
+          <w:sz w:val="26"/>
+          <w:szCs w:val="26"/>
+        </w:rPr>
+        <w:t>Kết nối Spring Boot với MySQL/SQLite (tùy bài).</w:t>
+      </w:r>
+    </w:p>
+    <w:p>
+      <w:pPr>
+        <w:pStyle w:val="NormalWeb"/>
+        <w:ind w:left="450"/>
+        <w:rPr>
+          <w:sz w:val="26"/>
+          <w:szCs w:val="26"/>
+        </w:rPr>
+      </w:pPr>
+      <w:r>
+        <w:rPr>
+          <w:sz w:val="26"/>
+          <w:szCs w:val="26"/>
+          <w:lang w:val="en-US"/>
+        </w:rPr>
+        <w:t xml:space="preserve">- </w:t>
+      </w:r>
+      <w:r>
+        <w:rPr>
+          <w:sz w:val="26"/>
+          <w:szCs w:val="26"/>
+        </w:rPr>
+        <w:t xml:space="preserve">Chỉnh file </w:t>
+      </w:r>
+      <w:r>
+        <w:rPr>
+          <w:rStyle w:val="Strong"/>
+          <w:b w:val="0"/>
+          <w:bCs w:val="0"/>
+          <w:sz w:val="26"/>
+          <w:szCs w:val="26"/>
+        </w:rPr>
+        <w:t>application.properties</w:t>
+      </w:r>
+      <w:r>
+        <w:rPr>
+          <w:sz w:val="26"/>
+          <w:szCs w:val="26"/>
+        </w:rPr>
+        <w:t xml:space="preserve"> để cấu hình thông tin database.</w:t>
+      </w:r>
+    </w:p>
+    <w:p>
+      <w:pPr>
+        <w:pStyle w:val="NormalWeb"/>
+        <w:ind w:left="450"/>
+        <w:rPr>
+          <w:sz w:val="26"/>
+          <w:szCs w:val="26"/>
+        </w:rPr>
+      </w:pPr>
+      <w:r>
+        <w:rPr>
+          <w:sz w:val="26"/>
+          <w:szCs w:val="26"/>
+          <w:lang w:val="en-US"/>
+        </w:rPr>
+        <w:t xml:space="preserve">- </w:t>
+      </w:r>
+      <w:r>
+        <w:rPr>
+          <w:sz w:val="26"/>
+          <w:szCs w:val="26"/>
+        </w:rPr>
+        <w:t xml:space="preserve">Biết chạy các </w:t>
+      </w:r>
+      <w:r>
+        <w:rPr>
+          <w:rStyle w:val="Strong"/>
+          <w:b w:val="0"/>
+          <w:bCs w:val="0"/>
+          <w:sz w:val="26"/>
+          <w:szCs w:val="26"/>
+        </w:rPr>
+        <w:t>script tạo bảng</w:t>
+      </w:r>
+      <w:r>
+        <w:rPr>
+          <w:sz w:val="26"/>
+          <w:szCs w:val="26"/>
+        </w:rPr>
+        <w:t>, chèn dữ liệu mẫu.</w:t>
+      </w:r>
+    </w:p>
+    <w:p>
+      <w:pPr>
+        <w:rPr>
+          <w:rFonts w:ascii="Times New Roman" w:hAnsi="Times New Roman" w:cs="Times New Roman"/>
+          <w:b/>
+          <w:bCs/>
+          <w:sz w:val="26"/>
+          <w:szCs w:val="26"/>
+        </w:rPr>
+      </w:pPr>
+      <w:r>
+        <w:rPr>
+          <w:rStyle w:val="Strong"/>
+          <w:rFonts w:ascii="Times New Roman" w:hAnsi="Times New Roman" w:cs="Times New Roman"/>
+          <w:b w:val="0"/>
+          <w:bCs w:val="0"/>
+          <w:sz w:val="26"/>
+          <w:szCs w:val="26"/>
+          <w:lang w:val="en-US"/>
+        </w:rPr>
+        <w:t xml:space="preserve">4. </w:t>
+      </w:r>
+      <w:r>
+        <w:rPr>
+          <w:rStyle w:val="Strong"/>
+          <w:rFonts w:ascii="Times New Roman" w:hAnsi="Times New Roman" w:cs="Times New Roman"/>
+          <w:b w:val="0"/>
+          <w:bCs w:val="0"/>
+          <w:sz w:val="26"/>
+          <w:szCs w:val="26"/>
+        </w:rPr>
+        <w:t>Biết cách đổ dữ liệu từ database lên giao diện</w:t>
+      </w:r>
+    </w:p>
+    <w:p>
+      <w:pPr>
+        <w:pStyle w:val="NormalWeb"/>
+        <w:rPr>
+          <w:sz w:val="26"/>
+          <w:szCs w:val="26"/>
+        </w:rPr>
+      </w:pPr>
+      <w:r>
+        <w:rPr>
+          <w:sz w:val="26"/>
+          <w:szCs w:val="26"/>
+          <w:lang w:val="en-US"/>
+        </w:rPr>
+        <w:t xml:space="preserve">- </w:t>
+      </w:r>
+      <w:r>
+        <w:rPr>
+          <w:sz w:val="26"/>
+          <w:szCs w:val="26"/>
+        </w:rPr>
+        <w:t xml:space="preserve">Dùng Controller trả </w:t>
+      </w:r>
+      <w:r>
+        <w:rPr>
+          <w:rStyle w:val="HTMLCode"/>
+          <w:rFonts w:ascii="Times New Roman" w:hAnsi="Times New Roman" w:cs="Times New Roman"/>
+          <w:sz w:val="26"/>
+          <w:szCs w:val="26"/>
+        </w:rPr>
+        <w:t>Model</w:t>
+      </w:r>
+      <w:r>
+        <w:rPr>
+          <w:sz w:val="26"/>
+          <w:szCs w:val="26"/>
+        </w:rPr>
+        <w:t xml:space="preserve"> về cho Thymeleaf/View.</w:t>
+      </w:r>
+    </w:p>
+    <w:p>
+      <w:pPr>
+        <w:pStyle w:val="NormalWeb"/>
+        <w:rPr>
+          <w:sz w:val="26"/>
+          <w:szCs w:val="26"/>
+        </w:rPr>
+      </w:pPr>
+      <w:r>
+        <w:rPr>
+          <w:sz w:val="26"/>
+          <w:szCs w:val="26"/>
+          <w:lang w:val="en-US"/>
+        </w:rPr>
+        <w:t xml:space="preserve">- </w:t>
+      </w:r>
+      <w:r>
+        <w:rPr>
+          <w:sz w:val="26"/>
+          <w:szCs w:val="26"/>
+        </w:rPr>
+        <w:t>Hiểu cách sử dụng:</w:t>
+      </w:r>
+    </w:p>
+    <w:p>
+      <w:pPr>
+        <w:pStyle w:val="NormalWeb"/>
+        <w:ind w:firstLine="720"/>
+        <w:rPr>
+          <w:sz w:val="26"/>
+          <w:szCs w:val="26"/>
+        </w:rPr>
+      </w:pPr>
+      <w:r>
+        <w:rPr>
+          <w:rStyle w:val="HTMLCode"/>
+          <w:rFonts w:ascii="Times New Roman" w:hAnsi="Times New Roman" w:cs="Times New Roman"/>
+          <w:sz w:val="26"/>
+          <w:szCs w:val="26"/>
+          <w:lang w:val="en-US"/>
+        </w:rPr>
+        <w:t xml:space="preserve">+ </w:t>
+      </w:r>
+      <w:r>
+        <w:rPr>
+          <w:rStyle w:val="HTMLCode"/>
+          <w:rFonts w:ascii="Times New Roman" w:hAnsi="Times New Roman" w:cs="Times New Roman"/>
+          <w:sz w:val="26"/>
+          <w:szCs w:val="26"/>
+        </w:rPr>
+        <w:t>model.addAttribute()</w:t>
+      </w:r>
+    </w:p>
+    <w:p>
+      <w:pPr>
+        <w:pStyle w:val="NormalWeb"/>
+        <w:ind w:firstLine="720"/>
+        <w:rPr>
+          <w:sz w:val="26"/>
+          <w:szCs w:val="26"/>
+        </w:rPr>
+      </w:pPr>
+      <w:r>
+        <w:rPr>
+          <w:sz w:val="26"/>
+          <w:szCs w:val="26"/>
+          <w:lang w:val="en-US"/>
+        </w:rPr>
+        <w:t xml:space="preserve">+ </w:t>
+      </w:r>
+      <w:r>
+        <w:rPr>
+          <w:sz w:val="26"/>
+          <w:szCs w:val="26"/>
+        </w:rPr>
+        <w:t xml:space="preserve">Vòng lặp </w:t>
+      </w:r>
+      <w:r>
+        <w:rPr>
+          <w:rStyle w:val="HTMLCode"/>
+          <w:rFonts w:ascii="Times New Roman" w:hAnsi="Times New Roman" w:cs="Times New Roman"/>
+          <w:sz w:val="26"/>
+          <w:szCs w:val="26"/>
+        </w:rPr>
+        <w:t>th:each</w:t>
+      </w:r>
+      <w:r>
+        <w:rPr>
+          <w:sz w:val="26"/>
+          <w:szCs w:val="26"/>
+        </w:rPr>
+        <w:t xml:space="preserve"> trong Thymeleaf.</w:t>
+      </w:r>
+    </w:p>
+    <w:p>
+      <w:pPr>
+        <w:pStyle w:val="NormalWeb"/>
+        <w:rPr>
+          <w:sz w:val="26"/>
+          <w:szCs w:val="26"/>
+        </w:rPr>
+      </w:pPr>
+      <w:r>
+        <w:rPr>
+          <w:sz w:val="26"/>
+          <w:szCs w:val="26"/>
+          <w:lang w:val="en-US"/>
+        </w:rPr>
+        <w:lastRenderedPageBreak/>
+        <w:t>-</w:t>
+      </w:r>
+      <w:r>
+        <w:rPr>
+          <w:sz w:val="26"/>
+          <w:szCs w:val="26"/>
+        </w:rPr>
+        <w:t>Hiển thị danh sách sản phẩm, danh mục,... từ database lên web.</w:t>
+      </w:r>
+    </w:p>
+    <w:p>
+      <w:pPr>
+        <w:pStyle w:val="NormalWeb"/>
+        <w:ind w:left="1440"/>
+      </w:pPr>
+    </w:p>
+    <w:p>
+      <w:pPr>
+        <w:pStyle w:val="NormalWeb"/>
+        <w:ind w:left="1440"/>
+        <w:rPr>
+          <w:lang w:val="en-US"/>
+        </w:rPr>
+      </w:pPr>
+    </w:p>
+    <w:p>
+      <w:pPr>
+        <w:rPr>
+          <w:rFonts w:ascii="Times New Roman" w:hAnsi="Times New Roman" w:cs="Times New Roman"/>
+          <w:sz w:val="26"/>
+          <w:szCs w:val="26"/>
+          <w:lang w:val="en-US"/>
+        </w:rPr>
+      </w:pPr>
     </w:p>
     <w:sectPr>
       <w:pgSz w:w="12240" w:h="15840"/>
@@ -696,6 +1453,542 @@
 <file path=word/numbering.xml><?xml version="1.0" encoding="utf-8"?>
 <w:numbering xmlns:wpc="http://schemas.microsoft.com/office/word/2010/wordprocessingCanvas" xmlns:cx="http://schemas.microsoft.com/office/drawing/2014/chartex" xmlns:cx1="http://schemas.microsoft.com/office/drawing/2015/9/8/chartex" xmlns:cx2="http://schemas.microsoft.com/office/drawing/2015/10/21/chartex" xmlns:cx3="http://schemas.microsoft.com/office/drawing/2016/5/9/chartex" xmlns:cx4="http://schemas.microsoft.com/office/drawing/2016/5/10/chartex" xmlns:cx5="http://schemas.microsoft.com/office/drawing/2016/5/11/chartex" xmlns:cx6="http://schemas.microsoft.com/office/drawing/2016/5/12/chartex" xmlns:cx7="http://schemas.microsoft.com/office/drawing/2016/5/13/chartex" xmlns:cx8="http://schemas.microsoft.com/office/drawing/2016/5/14/chartex" xmlns:mc="http://schemas.openxmlformats.org/markup-compatibility/2006" xmlns:aink="http://schemas.microsoft.com/office/drawing/2016/ink" xmlns:am3d="http://schemas.microsoft.com/office/drawing/2017/model3d" xmlns:o="urn:schemas-microsoft-com:office:office" xmlns:r="http://schemas.openxmlformats.org/officeDocument/2006/relationships" xmlns:m="http://schemas.openxmlformats.org/officeDocument/2006/math" xmlns:v="urn:schemas-microsoft-com:vml" xmlns:wp14="http://schemas.microsoft.com/office/word/2010/wordprocessingDrawing" xmlns:wp="http://schemas.openxmlformats.org/drawingml/2006/wordprocessingDrawing" xmlns:w10="urn:schemas-microsoft-com:office:word" xmlns:w="http://schemas.openxmlformats.org/wordprocessingml/2006/main" xmlns:w14="http://schemas.microsoft.com/office/word/2010/wordml" xmlns:w15="http://schemas.microsoft.com/office/word/2012/wordml" xmlns:w16cex="http://schemas.microsoft.com/office/word/2018/wordml/cex" xmlns:w16cid="http://schemas.microsoft.com/office/word/2016/wordml/cid" xmlns:w16="http://schemas.microsoft.com/office/word/2018/wordml" xmlns:w16sdtdh="http://schemas.microsoft.com/office/word/2020/wordml/sdtdatahash" xmlns:w16se="http://schemas.microsoft.com/office/word/2015/wordml/symex" xmlns:wpg="http://schemas.microsoft.com/office/word/2010/wordprocessingGroup" xmlns:wpi="http://schemas.microsoft.com/office/word/2010/wordprocessingInk" xmlns:wne="http://schemas.microsoft.com/office/word/2006/wordml" xmlns:wps="http://schemas.microsoft.com/office/word/2010/wordprocessingShape" mc:Ignorable="w14 w15 w16se w16cid w16 w16cex w16sdtdh wp14">
   <w:abstractNum w:abstractNumId="0" w15:restartNumberingAfterBreak="0">
+    <w:nsid w:val="019E428E"/>
+    <w:multiLevelType w:val="multilevel"/>
+    <w:tmpl w:val="F5E29094"/>
+    <w:lvl w:ilvl="0">
+      <w:start w:val="1"/>
+      <w:numFmt w:val="bullet"/>
+      <w:lvlText w:val=""/>
+      <w:lvlJc w:val="left"/>
+      <w:pPr>
+        <w:tabs>
+          <w:tab w:val="num" w:pos="720"/>
+        </w:tabs>
+        <w:ind w:left="720" w:hanging="360"/>
+      </w:pPr>
+      <w:rPr>
+        <w:rFonts w:ascii="Symbol" w:hAnsi="Symbol" w:hint="default"/>
+        <w:sz w:val="20"/>
+      </w:rPr>
+    </w:lvl>
+    <w:lvl w:ilvl="1">
+      <w:start w:val="1"/>
+      <w:numFmt w:val="bullet"/>
+      <w:lvlText w:val="o"/>
+      <w:lvlJc w:val="left"/>
+      <w:pPr>
+        <w:tabs>
+          <w:tab w:val="num" w:pos="1440"/>
+        </w:tabs>
+        <w:ind w:left="1440" w:hanging="360"/>
+      </w:pPr>
+      <w:rPr>
+        <w:rFonts w:ascii="Courier New" w:hAnsi="Courier New" w:hint="default"/>
+        <w:sz w:val="20"/>
+      </w:rPr>
+    </w:lvl>
+    <w:lvl w:ilvl="2" w:tentative="1">
+      <w:start w:val="1"/>
+      <w:numFmt w:val="bullet"/>
+      <w:lvlText w:val=""/>
+      <w:lvlJc w:val="left"/>
+      <w:pPr>
+        <w:tabs>
+          <w:tab w:val="num" w:pos="2160"/>
+        </w:tabs>
+        <w:ind w:left="2160" w:hanging="360"/>
+      </w:pPr>
+      <w:rPr>
+        <w:rFonts w:ascii="Wingdings" w:hAnsi="Wingdings" w:hint="default"/>
+        <w:sz w:val="20"/>
+      </w:rPr>
+    </w:lvl>
+    <w:lvl w:ilvl="3" w:tentative="1">
+      <w:start w:val="1"/>
+      <w:numFmt w:val="bullet"/>
+      <w:lvlText w:val=""/>
+      <w:lvlJc w:val="left"/>
+      <w:pPr>
+        <w:tabs>
+          <w:tab w:val="num" w:pos="2880"/>
+        </w:tabs>
+        <w:ind w:left="2880" w:hanging="360"/>
+      </w:pPr>
+      <w:rPr>
+        <w:rFonts w:ascii="Wingdings" w:hAnsi="Wingdings" w:hint="default"/>
+        <w:sz w:val="20"/>
+      </w:rPr>
+    </w:lvl>
+    <w:lvl w:ilvl="4" w:tentative="1">
+      <w:start w:val="1"/>
+      <w:numFmt w:val="bullet"/>
+      <w:lvlText w:val=""/>
+      <w:lvlJc w:val="left"/>
+      <w:pPr>
+        <w:tabs>
+          <w:tab w:val="num" w:pos="3600"/>
+        </w:tabs>
+        <w:ind w:left="3600" w:hanging="360"/>
+      </w:pPr>
+      <w:rPr>
+        <w:rFonts w:ascii="Wingdings" w:hAnsi="Wingdings" w:hint="default"/>
+        <w:sz w:val="20"/>
+      </w:rPr>
+    </w:lvl>
+    <w:lvl w:ilvl="5" w:tentative="1">
+      <w:start w:val="1"/>
+      <w:numFmt w:val="bullet"/>
+      <w:lvlText w:val=""/>
+      <w:lvlJc w:val="left"/>
+      <w:pPr>
+        <w:tabs>
+          <w:tab w:val="num" w:pos="4320"/>
+        </w:tabs>
+        <w:ind w:left="4320" w:hanging="360"/>
+      </w:pPr>
+      <w:rPr>
+        <w:rFonts w:ascii="Wingdings" w:hAnsi="Wingdings" w:hint="default"/>
+        <w:sz w:val="20"/>
+      </w:rPr>
+    </w:lvl>
+    <w:lvl w:ilvl="6" w:tentative="1">
+      <w:start w:val="1"/>
+      <w:numFmt w:val="bullet"/>
+      <w:lvlText w:val=""/>
+      <w:lvlJc w:val="left"/>
+      <w:pPr>
+        <w:tabs>
+          <w:tab w:val="num" w:pos="5040"/>
+        </w:tabs>
+        <w:ind w:left="5040" w:hanging="360"/>
+      </w:pPr>
+      <w:rPr>
+        <w:rFonts w:ascii="Wingdings" w:hAnsi="Wingdings" w:hint="default"/>
+        <w:sz w:val="20"/>
+      </w:rPr>
+    </w:lvl>
+    <w:lvl w:ilvl="7" w:tentative="1">
+      <w:start w:val="1"/>
+      <w:numFmt w:val="bullet"/>
+      <w:lvlText w:val=""/>
+      <w:lvlJc w:val="left"/>
+      <w:pPr>
+        <w:tabs>
+          <w:tab w:val="num" w:pos="5760"/>
+        </w:tabs>
+        <w:ind w:left="5760" w:hanging="360"/>
+      </w:pPr>
+      <w:rPr>
+        <w:rFonts w:ascii="Wingdings" w:hAnsi="Wingdings" w:hint="default"/>
+        <w:sz w:val="20"/>
+      </w:rPr>
+    </w:lvl>
+    <w:lvl w:ilvl="8" w:tentative="1">
+      <w:start w:val="1"/>
+      <w:numFmt w:val="bullet"/>
+      <w:lvlText w:val=""/>
+      <w:lvlJc w:val="left"/>
+      <w:pPr>
+        <w:tabs>
+          <w:tab w:val="num" w:pos="6480"/>
+        </w:tabs>
+        <w:ind w:left="6480" w:hanging="360"/>
+      </w:pPr>
+      <w:rPr>
+        <w:rFonts w:ascii="Wingdings" w:hAnsi="Wingdings" w:hint="default"/>
+        <w:sz w:val="20"/>
+      </w:rPr>
+    </w:lvl>
+  </w:abstractNum>
+  <w:abstractNum w:abstractNumId="1" w15:restartNumberingAfterBreak="0">
+    <w:nsid w:val="01FA0EBB"/>
+    <w:multiLevelType w:val="multilevel"/>
+    <w:tmpl w:val="A5E25C72"/>
+    <w:lvl w:ilvl="0">
+      <w:start w:val="1"/>
+      <w:numFmt w:val="bullet"/>
+      <w:lvlText w:val=""/>
+      <w:lvlJc w:val="left"/>
+      <w:pPr>
+        <w:tabs>
+          <w:tab w:val="num" w:pos="720"/>
+        </w:tabs>
+        <w:ind w:left="720" w:hanging="360"/>
+      </w:pPr>
+      <w:rPr>
+        <w:rFonts w:ascii="Symbol" w:hAnsi="Symbol" w:hint="default"/>
+        <w:sz w:val="20"/>
+      </w:rPr>
+    </w:lvl>
+    <w:lvl w:ilvl="1" w:tentative="1">
+      <w:start w:val="1"/>
+      <w:numFmt w:val="bullet"/>
+      <w:lvlText w:val="o"/>
+      <w:lvlJc w:val="left"/>
+      <w:pPr>
+        <w:tabs>
+          <w:tab w:val="num" w:pos="1440"/>
+        </w:tabs>
+        <w:ind w:left="1440" w:hanging="360"/>
+      </w:pPr>
+      <w:rPr>
+        <w:rFonts w:ascii="Courier New" w:hAnsi="Courier New" w:hint="default"/>
+        <w:sz w:val="20"/>
+      </w:rPr>
+    </w:lvl>
+    <w:lvl w:ilvl="2" w:tentative="1">
+      <w:start w:val="1"/>
+      <w:numFmt w:val="bullet"/>
+      <w:lvlText w:val=""/>
+      <w:lvlJc w:val="left"/>
+      <w:pPr>
+        <w:tabs>
+          <w:tab w:val="num" w:pos="2160"/>
+        </w:tabs>
+        <w:ind w:left="2160" w:hanging="360"/>
+      </w:pPr>
+      <w:rPr>
+        <w:rFonts w:ascii="Wingdings" w:hAnsi="Wingdings" w:hint="default"/>
+        <w:sz w:val="20"/>
+      </w:rPr>
+    </w:lvl>
+    <w:lvl w:ilvl="3" w:tentative="1">
+      <w:start w:val="1"/>
+      <w:numFmt w:val="bullet"/>
+      <w:lvlText w:val=""/>
+      <w:lvlJc w:val="left"/>
+      <w:pPr>
+        <w:tabs>
+          <w:tab w:val="num" w:pos="2880"/>
+        </w:tabs>
+        <w:ind w:left="2880" w:hanging="360"/>
+      </w:pPr>
+      <w:rPr>
+        <w:rFonts w:ascii="Wingdings" w:hAnsi="Wingdings" w:hint="default"/>
+        <w:sz w:val="20"/>
+      </w:rPr>
+    </w:lvl>
+    <w:lvl w:ilvl="4" w:tentative="1">
+      <w:start w:val="1"/>
+      <w:numFmt w:val="bullet"/>
+      <w:lvlText w:val=""/>
+      <w:lvlJc w:val="left"/>
+      <w:pPr>
+        <w:tabs>
+          <w:tab w:val="num" w:pos="3600"/>
+        </w:tabs>
+        <w:ind w:left="3600" w:hanging="360"/>
+      </w:pPr>
+      <w:rPr>
+        <w:rFonts w:ascii="Wingdings" w:hAnsi="Wingdings" w:hint="default"/>
+        <w:sz w:val="20"/>
+      </w:rPr>
+    </w:lvl>
+    <w:lvl w:ilvl="5" w:tentative="1">
+      <w:start w:val="1"/>
+      <w:numFmt w:val="bullet"/>
+      <w:lvlText w:val=""/>
+      <w:lvlJc w:val="left"/>
+      <w:pPr>
+        <w:tabs>
+          <w:tab w:val="num" w:pos="4320"/>
+        </w:tabs>
+        <w:ind w:left="4320" w:hanging="360"/>
+      </w:pPr>
+      <w:rPr>
+        <w:rFonts w:ascii="Wingdings" w:hAnsi="Wingdings" w:hint="default"/>
+        <w:sz w:val="20"/>
+      </w:rPr>
+    </w:lvl>
+    <w:lvl w:ilvl="6" w:tentative="1">
+      <w:start w:val="1"/>
+      <w:numFmt w:val="bullet"/>
+      <w:lvlText w:val=""/>
+      <w:lvlJc w:val="left"/>
+      <w:pPr>
+        <w:tabs>
+          <w:tab w:val="num" w:pos="5040"/>
+        </w:tabs>
+        <w:ind w:left="5040" w:hanging="360"/>
+      </w:pPr>
+      <w:rPr>
+        <w:rFonts w:ascii="Wingdings" w:hAnsi="Wingdings" w:hint="default"/>
+        <w:sz w:val="20"/>
+      </w:rPr>
+    </w:lvl>
+    <w:lvl w:ilvl="7" w:tentative="1">
+      <w:start w:val="1"/>
+      <w:numFmt w:val="bullet"/>
+      <w:lvlText w:val=""/>
+      <w:lvlJc w:val="left"/>
+      <w:pPr>
+        <w:tabs>
+          <w:tab w:val="num" w:pos="5760"/>
+        </w:tabs>
+        <w:ind w:left="5760" w:hanging="360"/>
+      </w:pPr>
+      <w:rPr>
+        <w:rFonts w:ascii="Wingdings" w:hAnsi="Wingdings" w:hint="default"/>
+        <w:sz w:val="20"/>
+      </w:rPr>
+    </w:lvl>
+    <w:lvl w:ilvl="8" w:tentative="1">
+      <w:start w:val="1"/>
+      <w:numFmt w:val="bullet"/>
+      <w:lvlText w:val=""/>
+      <w:lvlJc w:val="left"/>
+      <w:pPr>
+        <w:tabs>
+          <w:tab w:val="num" w:pos="6480"/>
+        </w:tabs>
+        <w:ind w:left="6480" w:hanging="360"/>
+      </w:pPr>
+      <w:rPr>
+        <w:rFonts w:ascii="Wingdings" w:hAnsi="Wingdings" w:hint="default"/>
+        <w:sz w:val="20"/>
+      </w:rPr>
+    </w:lvl>
+  </w:abstractNum>
+  <w:abstractNum w:abstractNumId="2" w15:restartNumberingAfterBreak="0">
+    <w:nsid w:val="103E3C93"/>
+    <w:multiLevelType w:val="multilevel"/>
+    <w:tmpl w:val="0A6C0F6A"/>
+    <w:lvl w:ilvl="0">
+      <w:start w:val="1"/>
+      <w:numFmt w:val="bullet"/>
+      <w:lvlText w:val=""/>
+      <w:lvlJc w:val="left"/>
+      <w:pPr>
+        <w:tabs>
+          <w:tab w:val="num" w:pos="720"/>
+        </w:tabs>
+        <w:ind w:left="720" w:hanging="360"/>
+      </w:pPr>
+      <w:rPr>
+        <w:rFonts w:ascii="Symbol" w:hAnsi="Symbol" w:hint="default"/>
+        <w:sz w:val="20"/>
+      </w:rPr>
+    </w:lvl>
+    <w:lvl w:ilvl="1" w:tentative="1">
+      <w:start w:val="1"/>
+      <w:numFmt w:val="bullet"/>
+      <w:lvlText w:val="o"/>
+      <w:lvlJc w:val="left"/>
+      <w:pPr>
+        <w:tabs>
+          <w:tab w:val="num" w:pos="1440"/>
+        </w:tabs>
+        <w:ind w:left="1440" w:hanging="360"/>
+      </w:pPr>
+      <w:rPr>
+        <w:rFonts w:ascii="Courier New" w:hAnsi="Courier New" w:hint="default"/>
+        <w:sz w:val="20"/>
+      </w:rPr>
+    </w:lvl>
+    <w:lvl w:ilvl="2" w:tentative="1">
+      <w:start w:val="1"/>
+      <w:numFmt w:val="bullet"/>
+      <w:lvlText w:val=""/>
+      <w:lvlJc w:val="left"/>
+      <w:pPr>
+        <w:tabs>
+          <w:tab w:val="num" w:pos="2160"/>
+        </w:tabs>
+        <w:ind w:left="2160" w:hanging="360"/>
+      </w:pPr>
+      <w:rPr>
+        <w:rFonts w:ascii="Wingdings" w:hAnsi="Wingdings" w:hint="default"/>
+        <w:sz w:val="20"/>
+      </w:rPr>
+    </w:lvl>
+    <w:lvl w:ilvl="3" w:tentative="1">
+      <w:start w:val="1"/>
+      <w:numFmt w:val="bullet"/>
+      <w:lvlText w:val=""/>
+      <w:lvlJc w:val="left"/>
+      <w:pPr>
+        <w:tabs>
+          <w:tab w:val="num" w:pos="2880"/>
+        </w:tabs>
+        <w:ind w:left="2880" w:hanging="360"/>
+      </w:pPr>
+      <w:rPr>
+        <w:rFonts w:ascii="Wingdings" w:hAnsi="Wingdings" w:hint="default"/>
+        <w:sz w:val="20"/>
+      </w:rPr>
+    </w:lvl>
+    <w:lvl w:ilvl="4" w:tentative="1">
+      <w:start w:val="1"/>
+      <w:numFmt w:val="bullet"/>
+      <w:lvlText w:val=""/>
+      <w:lvlJc w:val="left"/>
+      <w:pPr>
+        <w:tabs>
+          <w:tab w:val="num" w:pos="3600"/>
+        </w:tabs>
+        <w:ind w:left="3600" w:hanging="360"/>
+      </w:pPr>
+      <w:rPr>
+        <w:rFonts w:ascii="Wingdings" w:hAnsi="Wingdings" w:hint="default"/>
+        <w:sz w:val="20"/>
+      </w:rPr>
+    </w:lvl>
+    <w:lvl w:ilvl="5" w:tentative="1">
+      <w:start w:val="1"/>
+      <w:numFmt w:val="bullet"/>
+      <w:lvlText w:val=""/>
+      <w:lvlJc w:val="left"/>
+      <w:pPr>
+        <w:tabs>
+          <w:tab w:val="num" w:pos="4320"/>
+        </w:tabs>
+        <w:ind w:left="4320" w:hanging="360"/>
+      </w:pPr>
+      <w:rPr>
+        <w:rFonts w:ascii="Wingdings" w:hAnsi="Wingdings" w:hint="default"/>
+        <w:sz w:val="20"/>
+      </w:rPr>
+    </w:lvl>
+    <w:lvl w:ilvl="6" w:tentative="1">
+      <w:start w:val="1"/>
+      <w:numFmt w:val="bullet"/>
+      <w:lvlText w:val=""/>
+      <w:lvlJc w:val="left"/>
+      <w:pPr>
+        <w:tabs>
+          <w:tab w:val="num" w:pos="5040"/>
+        </w:tabs>
+        <w:ind w:left="5040" w:hanging="360"/>
+      </w:pPr>
+      <w:rPr>
+        <w:rFonts w:ascii="Wingdings" w:hAnsi="Wingdings" w:hint="default"/>
+        <w:sz w:val="20"/>
+      </w:rPr>
+    </w:lvl>
+    <w:lvl w:ilvl="7" w:tentative="1">
+      <w:start w:val="1"/>
+      <w:numFmt w:val="bullet"/>
+      <w:lvlText w:val=""/>
+      <w:lvlJc w:val="left"/>
+      <w:pPr>
+        <w:tabs>
+          <w:tab w:val="num" w:pos="5760"/>
+        </w:tabs>
+        <w:ind w:left="5760" w:hanging="360"/>
+      </w:pPr>
+      <w:rPr>
+        <w:rFonts w:ascii="Wingdings" w:hAnsi="Wingdings" w:hint="default"/>
+        <w:sz w:val="20"/>
+      </w:rPr>
+    </w:lvl>
+    <w:lvl w:ilvl="8" w:tentative="1">
+      <w:start w:val="1"/>
+      <w:numFmt w:val="bullet"/>
+      <w:lvlText w:val=""/>
+      <w:lvlJc w:val="left"/>
+      <w:pPr>
+        <w:tabs>
+          <w:tab w:val="num" w:pos="6480"/>
+        </w:tabs>
+        <w:ind w:left="6480" w:hanging="360"/>
+      </w:pPr>
+      <w:rPr>
+        <w:rFonts w:ascii="Wingdings" w:hAnsi="Wingdings" w:hint="default"/>
+        <w:sz w:val="20"/>
+      </w:rPr>
+    </w:lvl>
+  </w:abstractNum>
+  <w:abstractNum w:abstractNumId="3" w15:restartNumberingAfterBreak="0">
+    <w:nsid w:val="1EA013D5"/>
+    <w:multiLevelType w:val="hybridMultilevel"/>
+    <w:tmpl w:val="693A4E26"/>
+    <w:lvl w:ilvl="0" w:tplc="7610C476">
+      <w:start w:val="1"/>
+      <w:numFmt w:val="decimal"/>
+      <w:lvlText w:val="%1."/>
+      <w:lvlJc w:val="left"/>
+      <w:pPr>
+        <w:ind w:left="1800" w:hanging="360"/>
+      </w:pPr>
+      <w:rPr>
+        <w:rFonts w:hint="default"/>
+      </w:rPr>
+    </w:lvl>
+    <w:lvl w:ilvl="1" w:tplc="042A0019" w:tentative="1">
+      <w:start w:val="1"/>
+      <w:numFmt w:val="lowerLetter"/>
+      <w:lvlText w:val="%2."/>
+      <w:lvlJc w:val="left"/>
+      <w:pPr>
+        <w:ind w:left="2520" w:hanging="360"/>
+      </w:pPr>
+    </w:lvl>
+    <w:lvl w:ilvl="2" w:tplc="042A001B" w:tentative="1">
+      <w:start w:val="1"/>
+      <w:numFmt w:val="lowerRoman"/>
+      <w:lvlText w:val="%3."/>
+      <w:lvlJc w:val="right"/>
+      <w:pPr>
+        <w:ind w:left="3240" w:hanging="180"/>
+      </w:pPr>
+    </w:lvl>
+    <w:lvl w:ilvl="3" w:tplc="042A000F" w:tentative="1">
+      <w:start w:val="1"/>
+      <w:numFmt w:val="decimal"/>
+      <w:lvlText w:val="%4."/>
+      <w:lvlJc w:val="left"/>
+      <w:pPr>
+        <w:ind w:left="3960" w:hanging="360"/>
+      </w:pPr>
+    </w:lvl>
+    <w:lvl w:ilvl="4" w:tplc="042A0019" w:tentative="1">
+      <w:start w:val="1"/>
+      <w:numFmt w:val="lowerLetter"/>
+      <w:lvlText w:val="%5."/>
+      <w:lvlJc w:val="left"/>
+      <w:pPr>
+        <w:ind w:left="4680" w:hanging="360"/>
+      </w:pPr>
+    </w:lvl>
+    <w:lvl w:ilvl="5" w:tplc="042A001B" w:tentative="1">
+      <w:start w:val="1"/>
+      <w:numFmt w:val="lowerRoman"/>
+      <w:lvlText w:val="%6."/>
+      <w:lvlJc w:val="right"/>
+      <w:pPr>
+        <w:ind w:left="5400" w:hanging="180"/>
+      </w:pPr>
+    </w:lvl>
+    <w:lvl w:ilvl="6" w:tplc="042A000F" w:tentative="1">
+      <w:start w:val="1"/>
+      <w:numFmt w:val="decimal"/>
+      <w:lvlText w:val="%7."/>
+      <w:lvlJc w:val="left"/>
+      <w:pPr>
+        <w:ind w:left="6120" w:hanging="360"/>
+      </w:pPr>
+    </w:lvl>
+    <w:lvl w:ilvl="7" w:tplc="042A0019" w:tentative="1">
+      <w:start w:val="1"/>
+      <w:numFmt w:val="lowerLetter"/>
+      <w:lvlText w:val="%8."/>
+      <w:lvlJc w:val="left"/>
+      <w:pPr>
+        <w:ind w:left="6840" w:hanging="360"/>
+      </w:pPr>
+    </w:lvl>
+    <w:lvl w:ilvl="8" w:tplc="042A001B" w:tentative="1">
+      <w:start w:val="1"/>
+      <w:numFmt w:val="lowerRoman"/>
+      <w:lvlText w:val="%9."/>
+      <w:lvlJc w:val="right"/>
+      <w:pPr>
+        <w:ind w:left="7560" w:hanging="180"/>
+      </w:pPr>
+    </w:lvl>
+  </w:abstractNum>
+  <w:abstractNum w:abstractNumId="4" w15:restartNumberingAfterBreak="0">
     <w:nsid w:val="25E213E9"/>
     <w:multiLevelType w:val="hybridMultilevel"/>
     <w:tmpl w:val="F34AF232"/>
@@ -807,7 +2100,7 @@
       </w:rPr>
     </w:lvl>
   </w:abstractNum>
-  <w:abstractNum w:abstractNumId="1" w15:restartNumberingAfterBreak="0">
+  <w:abstractNum w:abstractNumId="5" w15:restartNumberingAfterBreak="0">
     <w:nsid w:val="26647501"/>
     <w:multiLevelType w:val="hybridMultilevel"/>
     <w:tmpl w:val="D7CAE318"/>
@@ -919,7 +2212,7 @@
       </w:rPr>
     </w:lvl>
   </w:abstractNum>
-  <w:abstractNum w:abstractNumId="2" w15:restartNumberingAfterBreak="0">
+  <w:abstractNum w:abstractNumId="6" w15:restartNumberingAfterBreak="0">
     <w:nsid w:val="34D16C20"/>
     <w:multiLevelType w:val="hybridMultilevel"/>
     <w:tmpl w:val="3C562864"/>
@@ -1032,13 +2325,25 @@
     </w:lvl>
   </w:abstractNum>
   <w:num w:numId="1">
+    <w:abstractNumId w:val="6"/>
+  </w:num>
+  <w:num w:numId="2">
+    <w:abstractNumId w:val="4"/>
+  </w:num>
+  <w:num w:numId="3">
+    <w:abstractNumId w:val="5"/>
+  </w:num>
+  <w:num w:numId="4">
+    <w:abstractNumId w:val="3"/>
+  </w:num>
+  <w:num w:numId="5">
     <w:abstractNumId w:val="2"/>
   </w:num>
-  <w:num w:numId="2">
+  <w:num w:numId="6">
+    <w:abstractNumId w:val="1"/>
+  </w:num>
+  <w:num w:numId="7">
     <w:abstractNumId w:val="0"/>
-  </w:num>
-  <w:num w:numId="3">
-    <w:abstractNumId w:val="1"/>
   </w:num>
 </w:numbering>
 </file>
@@ -1442,6 +2747,26 @@
     <w:name w:val="Normal"/>
     <w:qFormat/>
   </w:style>
+  <w:style w:type="paragraph" w:styleId="Heading3">
+    <w:name w:val="heading 3"/>
+    <w:basedOn w:val="Normal"/>
+    <w:link w:val="Heading3Char"/>
+    <w:uiPriority w:val="9"/>
+    <w:qFormat/>
+    <w:rsid w:val="008A30EA"/>
+    <w:pPr>
+      <w:spacing w:before="100" w:beforeAutospacing="1" w:after="100" w:afterAutospacing="1" w:line="240" w:lineRule="auto"/>
+      <w:outlineLvl w:val="2"/>
+    </w:pPr>
+    <w:rPr>
+      <w:rFonts w:ascii="Times New Roman" w:eastAsia="Times New Roman" w:hAnsi="Times New Roman" w:cs="Times New Roman"/>
+      <w:b/>
+      <w:bCs/>
+      <w:sz w:val="27"/>
+      <w:szCs w:val="27"/>
+      <w:lang w:eastAsia="vi-VN"/>
+    </w:rPr>
+  </w:style>
   <w:style w:type="character" w:default="1" w:styleId="DefaultParagraphFont">
     <w:name w:val="Default Paragraph Font"/>
     <w:uiPriority w:val="1"/>
@@ -1479,6 +2804,61 @@
       <w:ind w:left="720"/>
       <w:contextualSpacing/>
     </w:pPr>
+  </w:style>
+  <w:style w:type="paragraph" w:styleId="NormalWeb">
+    <w:name w:val="Normal (Web)"/>
+    <w:basedOn w:val="Normal"/>
+    <w:uiPriority w:val="99"/>
+    <w:unhideWhenUsed/>
+    <w:rsid w:val="008A30EA"/>
+    <w:pPr>
+      <w:spacing w:before="100" w:beforeAutospacing="1" w:after="100" w:afterAutospacing="1" w:line="240" w:lineRule="auto"/>
+    </w:pPr>
+    <w:rPr>
+      <w:rFonts w:ascii="Times New Roman" w:eastAsia="Times New Roman" w:hAnsi="Times New Roman" w:cs="Times New Roman"/>
+      <w:sz w:val="24"/>
+      <w:szCs w:val="24"/>
+      <w:lang w:eastAsia="vi-VN"/>
+    </w:rPr>
+  </w:style>
+  <w:style w:type="character" w:styleId="Strong">
+    <w:name w:val="Strong"/>
+    <w:basedOn w:val="DefaultParagraphFont"/>
+    <w:uiPriority w:val="22"/>
+    <w:qFormat/>
+    <w:rsid w:val="008A30EA"/>
+    <w:rPr>
+      <w:b/>
+      <w:bCs/>
+    </w:rPr>
+  </w:style>
+  <w:style w:type="character" w:customStyle="1" w:styleId="Heading3Char">
+    <w:name w:val="Heading 3 Char"/>
+    <w:basedOn w:val="DefaultParagraphFont"/>
+    <w:link w:val="Heading3"/>
+    <w:uiPriority w:val="9"/>
+    <w:rsid w:val="008A30EA"/>
+    <w:rPr>
+      <w:rFonts w:ascii="Times New Roman" w:eastAsia="Times New Roman" w:hAnsi="Times New Roman" w:cs="Times New Roman"/>
+      <w:b/>
+      <w:bCs/>
+      <w:sz w:val="27"/>
+      <w:szCs w:val="27"/>
+      <w:lang w:eastAsia="vi-VN"/>
+    </w:rPr>
+  </w:style>
+  <w:style w:type="character" w:styleId="HTMLCode">
+    <w:name w:val="HTML Code"/>
+    <w:basedOn w:val="DefaultParagraphFont"/>
+    <w:uiPriority w:val="99"/>
+    <w:semiHidden/>
+    <w:unhideWhenUsed/>
+    <w:rsid w:val="008A30EA"/>
+    <w:rPr>
+      <w:rFonts w:ascii="Courier New" w:eastAsia="Times New Roman" w:hAnsi="Courier New" w:cs="Courier New"/>
+      <w:sz w:val="20"/>
+      <w:szCs w:val="20"/>
+    </w:rPr>
   </w:style>
 </w:styles>
 </file>

</xml_diff>